<commit_message>
Atualizando o arquivo Entrega 1(MusicManager)
Melhor definida a explicação de como serão gerados os relatórios
</commit_message>
<xml_diff>
--- a/Entrega 01(MusicManager) - Grupo, Descrição geral e Requisitos.docx
+++ b/Entrega 01(MusicManager) - Grupo, Descrição geral e Requisitos.docx
@@ -320,7 +320,7 @@
         <w:jc w:val="both"/>
         <w:rPr>
           <w:rFonts w:ascii="Calibri" w:hAnsi="Calibri" w:cs="Calibri" w:eastAsia="Calibri"/>
-          <w:color w:val="FF0000"/>
+          <w:color w:val="auto"/>
           <w:spacing w:val="0"/>
           <w:position w:val="0"/>
           <w:sz w:val="22"/>
@@ -344,6 +344,46 @@
     </w:p>
     <w:p>
       <w:pPr>
+        <w:spacing w:before="0" w:after="160" w:line="259"/>
+        <w:ind w:right="0" w:left="0" w:firstLine="0"/>
+        <w:jc w:val="both"/>
+        <w:rPr>
+          <w:rFonts w:ascii="Calibri" w:hAnsi="Calibri" w:cs="Calibri" w:eastAsia="Calibri"/>
+          <w:color w:val="FF0000"/>
+          <w:spacing w:val="0"/>
+          <w:position w:val="0"/>
+          <w:sz w:val="22"/>
+          <w:shd w:fill="auto" w:val="clear"/>
+        </w:rPr>
+      </w:pPr>
+      <w:r>
+        <w:rPr>
+          <w:rFonts w:ascii="Calibri" w:hAnsi="Calibri" w:cs="Calibri" w:eastAsia="Calibri"/>
+          <w:color w:val="auto"/>
+          <w:spacing w:val="0"/>
+          <w:position w:val="0"/>
+          <w:sz w:val="22"/>
+          <w:shd w:fill="auto" w:val="clear"/>
+        </w:rPr>
+        <w:t xml:space="preserve">Diagrama UML: </w:t>
+      </w:r>
+      <w:hyperlink xmlns:r="http://schemas.openxmlformats.org/officeDocument/2006/relationships" r:id="docRId1">
+        <w:r>
+          <w:rPr>
+            <w:rFonts w:ascii="Calibri" w:hAnsi="Calibri" w:cs="Calibri" w:eastAsia="Calibri"/>
+            <w:color w:val="0000FF"/>
+            <w:spacing w:val="0"/>
+            <w:position w:val="0"/>
+            <w:sz w:val="22"/>
+            <w:u w:val="single"/>
+            <w:shd w:fill="auto" w:val="clear"/>
+          </w:rPr>
+          <w:t xml:space="preserve">https://github.com/caionog/MusicManager/blob/master/Diagrama%20UML.png</w:t>
+        </w:r>
+      </w:hyperlink>
+    </w:p>
+    <w:p>
+      <w:pPr>
         <w:keepNext w:val="true"/>
         <w:keepLines w:val="true"/>
         <w:spacing w:before="40" w:after="0" w:line="259"/>
@@ -408,18 +448,7 @@
           <w:sz w:val="22"/>
           <w:shd w:fill="auto" w:val="clear"/>
         </w:rPr>
-        <w:t xml:space="preserve">O projeto consiste em sistema de gestão de músicas, onde o programa vai decodificar arquivos .mp3 e armazenar-los em um repositório. Com isso, o usuário vai poder</w:t>
-      </w:r>
-      <w:r>
-        <w:rPr>
-          <w:rFonts w:ascii="Calibri" w:hAnsi="Calibri" w:cs="Calibri" w:eastAsia="Calibri"/>
-          <w:color w:val="auto"/>
-          <w:spacing w:val="0"/>
-          <w:position w:val="0"/>
-          <w:sz w:val="22"/>
-          <w:shd w:fill="auto" w:val="clear"/>
-        </w:rPr>
-        <w:t xml:space="preserve"> buscar informações de uma música, gerar um relatório com todos os metadados disponíveis, adicionar novas músicas ao repositório e organizar tais músicas em playlists.</w:t>
+        <w:t xml:space="preserve">O projeto consiste em sistema de gestão de músicas, onde o programa vai decodificar arquivos .mp3 e armazenar-los em um repositório. Com isso, o usuário vai poder buscar informações de uma música, gerar um relatório com todos os metadados disponíveis, adicionar novas músicas ao repositório e organizar tais músicas em playlists.</w:t>
       </w:r>
     </w:p>
     <w:p>
@@ -445,23 +474,30 @@
           <w:sz w:val="22"/>
           <w:shd w:fill="auto" w:val="clear"/>
         </w:rPr>
-        <w:t xml:space="preserve">O usuário possui possui nome, email e senha para efetuar o login. Cada música possui nome, ID , artista, duração e gravadora. Na tela principal o usuário poderá escolher entre alterar dados pessoais, acessar suas funcionalidades da playlist e requisitar funções do sistema como a busca por dados/relatório de metadados/adicionar novas músicas. </w:t>
-      </w:r>
-    </w:p>
-    <w:p>
-      <w:pPr>
-        <w:spacing w:before="0" w:after="160" w:line="259"/>
-        <w:ind w:right="0" w:left="0" w:firstLine="0"/>
-        <w:jc w:val="left"/>
-        <w:rPr>
-          <w:rFonts w:ascii="Calibri" w:hAnsi="Calibri" w:cs="Calibri" w:eastAsia="Calibri"/>
-          <w:color w:val="auto"/>
-          <w:spacing w:val="0"/>
-          <w:position w:val="0"/>
-          <w:sz w:val="22"/>
-          <w:shd w:fill="auto" w:val="clear"/>
-        </w:rPr>
-      </w:pPr>
+        <w:t xml:space="preserve">O usuário possui nome, email e senha para efetuar o login. Cada música possui nome, lista de gêneros, ID , artista, gravadora, </w:t>
+      </w:r>
+      <w:r>
+        <w:rPr>
+          <w:rFonts w:ascii="Calibri" w:hAnsi="Calibri" w:cs="Calibri" w:eastAsia="Calibri"/>
+          <w:color w:val="auto"/>
+          <w:spacing w:val="0"/>
+          <w:position w:val="0"/>
+          <w:sz w:val="22"/>
+          <w:shd w:fill="auto" w:val="clear"/>
+        </w:rPr>
+        <w:t xml:space="preserve">duração</w:t>
+      </w:r>
+      <w:r>
+        <w:rPr>
+          <w:rFonts w:ascii="Calibri" w:hAnsi="Calibri" w:cs="Calibri" w:eastAsia="Calibri"/>
+          <w:color w:val="auto"/>
+          <w:spacing w:val="0"/>
+          <w:position w:val="0"/>
+          <w:sz w:val="22"/>
+          <w:shd w:fill="auto" w:val="clear"/>
+        </w:rPr>
+        <w:t xml:space="preserve"> e visibilidade. Na tela principal o usuário poderá escolher entre alterar dados pessoais, acessar suas funcionalidades da playlist e requisitar funções do sistema como a busca por músicas ou playlists, favoritar novas músicas ou playlists e gerar um relatório com informações obtídas através da análise das músicas. Alguns exemplos de relatório: quantas vezes uma música aparece em todas as playlist, frequência de um artista em todas as múscias ou numa playlist específica, frequência de todos os gêneros em todas as musicas ou numa playlist específica, qual música ou playlist foi mais favoritada.</w:t>
+      </w:r>
     </w:p>
     <w:p>
       <w:pPr>
@@ -521,7 +557,7 @@
       <w:pPr>
         <w:numPr>
           <w:ilvl w:val="0"/>
-          <w:numId w:val="15"/>
+          <w:numId w:val="13"/>
         </w:numPr>
         <w:spacing w:before="0" w:after="160" w:line="259"/>
         <w:ind w:right="0" w:left="720" w:hanging="360"/>
@@ -551,7 +587,7 @@
       <w:pPr>
         <w:numPr>
           <w:ilvl w:val="0"/>
-          <w:numId w:val="15"/>
+          <w:numId w:val="13"/>
         </w:numPr>
         <w:spacing w:before="0" w:after="160" w:line="259"/>
         <w:ind w:right="0" w:left="720" w:hanging="360"/>
@@ -574,25 +610,14 @@
           <w:sz w:val="22"/>
           <w:shd w:fill="auto" w:val="clear"/>
         </w:rPr>
-        <w:t xml:space="preserve">O sistema deve ler arquivos do tipo .mp3 e decodificar suas informações, armazenando-as em uma classe tipo música. A classe música deve conter informações relevantes do arquivo como </w:t>
-      </w:r>
-      <w:r>
-        <w:rPr>
-          <w:rFonts w:ascii="Calibri" w:hAnsi="Calibri" w:cs="Calibri" w:eastAsia="Calibri"/>
-          <w:color w:val="auto"/>
-          <w:spacing w:val="0"/>
-          <w:position w:val="0"/>
-          <w:sz w:val="22"/>
-          <w:shd w:fill="auto" w:val="clear"/>
-        </w:rPr>
-        <w:t xml:space="preserve">da música, nome da música, duração, qualidado do áudio, gênero musical entre outros. O usuário poderá adicionar novas músicas ao fornecer os arquivos .mp3.</w:t>
+        <w:t xml:space="preserve">O sistema deve ler arquivos do tipo .mp3 e decodificar suas informações, armazenando-as em uma classe tipo música. A classe música deve conter informações relevantes do arquivo como nome da música, duração, qualidado do áudio, gêneros musicais, entre outros. O usuário poderá adicionar novas músicas ao fornecer os arquivos .mp3.</w:t>
       </w:r>
     </w:p>
     <w:p>
       <w:pPr>
         <w:numPr>
           <w:ilvl w:val="0"/>
-          <w:numId w:val="15"/>
+          <w:numId w:val="13"/>
         </w:numPr>
         <w:spacing w:before="0" w:after="160" w:line="259"/>
         <w:ind w:right="0" w:left="720" w:hanging="360"/>
@@ -622,7 +647,7 @@
       <w:pPr>
         <w:numPr>
           <w:ilvl w:val="0"/>
-          <w:numId w:val="15"/>
+          <w:numId w:val="13"/>
         </w:numPr>
         <w:spacing w:before="0" w:after="160" w:line="259"/>
         <w:ind w:right="0" w:left="720" w:hanging="360"/>
@@ -645,25 +670,14 @@
           <w:sz w:val="22"/>
           <w:shd w:fill="auto" w:val="clear"/>
         </w:rPr>
-        <w:t xml:space="preserve">O sistema deve organizar e armazenar os arquivos música em classes do tipo playlist. O usuário poderá criar playlists personalizadas, permitindo  diversas funcionalidades como sortear as músicas pelos seus atributos, compartilhar suas playlist com outros usuários, mostrar músicas favoritas. </w:t>
-      </w:r>
-      <w:r>
-        <w:rPr>
-          <w:rFonts w:ascii="Calibri" w:hAnsi="Calibri" w:cs="Calibri" w:eastAsia="Calibri"/>
-          <w:color w:val="auto"/>
-          <w:spacing w:val="0"/>
-          <w:position w:val="0"/>
-          <w:sz w:val="22"/>
-          <w:shd w:fill="auto" w:val="clear"/>
-        </w:rPr>
-        <w:t xml:space="preserve">Cada playlist estará ligada a um usuário.</w:t>
+        <w:t xml:space="preserve">O sistema deve organizar e armazenar os arquivos música em classes do tipo playlist. O usuário poderá criar playlists personalizadas, permitindo  diversas funcionalidades como filtrar as músicas pelos seus atributos, compartilhar suas playlist com outros usuários, mostrar músicas favoritas. Cada playlist estará ligada a um usuário.</w:t>
       </w:r>
     </w:p>
     <w:p>
       <w:pPr>
         <w:numPr>
           <w:ilvl w:val="0"/>
-          <w:numId w:val="15"/>
+          <w:numId w:val="13"/>
         </w:numPr>
         <w:spacing w:before="0" w:after="160" w:line="259"/>
         <w:ind w:right="0" w:left="720" w:hanging="360"/>
@@ -693,7 +707,7 @@
       <w:pPr>
         <w:numPr>
           <w:ilvl w:val="0"/>
-          <w:numId w:val="15"/>
+          <w:numId w:val="13"/>
         </w:numPr>
         <w:spacing w:before="0" w:after="160" w:line="259"/>
         <w:ind w:right="0" w:left="720" w:hanging="360"/>
@@ -716,7 +730,7 @@
           <w:sz w:val="22"/>
           <w:shd w:fill="auto" w:val="clear"/>
         </w:rPr>
-        <w:t xml:space="preserve">O usuário poderá buscar de dados específicos de uma música como quantas playlists a música faz parte, qual o número total de favoritos </w:t>
+        <w:t xml:space="preserve">O usuário poderá obter informações relevantes sobre uma música ou playlists a partir do gerador de relatório.</w:t>
       </w:r>
     </w:p>
   </w:body>
@@ -732,7 +746,7 @@
       <w:lvlText w:val="•"/>
     </w:lvl>
   </w:abstractNum>
-  <w:num w:numId="15">
+  <w:num w:numId="13">
     <w:abstractNumId w:val="0"/>
   </w:num>
 </w:numbering>

</xml_diff>